<commit_message>
Added javadocs to classes, updated report
</commit_message>
<xml_diff>
--- a/Assignment 2/Assignment 2 Report.docx
+++ b/Assignment 2/Assignment 2 Report.docx
@@ -1,6 +1,6 @@
 
 <file path=word/document.xml><?xml version="1.0" encoding="utf-8"?>
-<w:document xmlns:wpc="http://schemas.microsoft.com/office/word/2010/wordprocessingCanvas" xmlns:mc="http://schemas.openxmlformats.org/markup-compatibility/2006" xmlns:o="urn:schemas-microsoft-com:office:office" xmlns:r="http://schemas.openxmlformats.org/officeDocument/2006/relationships" xmlns:m="http://schemas.openxmlformats.org/officeDocument/2006/math" xmlns:v="urn:schemas-microsoft-com:vml" xmlns:wp14="http://schemas.microsoft.com/office/word/2010/wordprocessingDrawing" xmlns:wp="http://schemas.openxmlformats.org/drawingml/2006/wordprocessingDrawing" xmlns:w10="urn:schemas-microsoft-com:office:word" xmlns:w="http://schemas.openxmlformats.org/wordprocessingml/2006/main" xmlns:w14="http://schemas.microsoft.com/office/word/2010/wordml" xmlns:wpg="http://schemas.microsoft.com/office/word/2010/wordprocessingGroup" xmlns:wpi="http://schemas.microsoft.com/office/word/2010/wordprocessingInk" xmlns:wne="http://schemas.microsoft.com/office/word/2006/wordml" xmlns:wps="http://schemas.microsoft.com/office/word/2010/wordprocessingShape" mc:Ignorable="w14 wp14">
+<w:document xmlns:wpc="http://schemas.microsoft.com/office/word/2010/wordprocessingCanvas" xmlns:mc="http://schemas.openxmlformats.org/markup-compatibility/2006" xmlns:o="urn:schemas-microsoft-com:office:office" xmlns:r="http://schemas.openxmlformats.org/officeDocument/2006/relationships" xmlns:m="http://schemas.openxmlformats.org/officeDocument/2006/math" xmlns:v="urn:schemas-microsoft-com:vml" xmlns:wp14="http://schemas.microsoft.com/office/word/2010/wordprocessingDrawing" xmlns:wp="http://schemas.openxmlformats.org/drawingml/2006/wordprocessingDrawing" xmlns:w10="urn:schemas-microsoft-com:office:word" xmlns:w="http://schemas.openxmlformats.org/wordprocessingml/2006/main" xmlns:w14="http://schemas.microsoft.com/office/word/2010/wordml" xmlns:w15="http://schemas.microsoft.com/office/word/2012/wordml" xmlns:wpg="http://schemas.microsoft.com/office/word/2010/wordprocessingGroup" xmlns:wpi="http://schemas.microsoft.com/office/word/2010/wordprocessingInk" xmlns:wne="http://schemas.microsoft.com/office/word/2006/wordml" xmlns:wps="http://schemas.microsoft.com/office/word/2010/wordprocessingShape" mc:Ignorable="w14 w15 wp14">
   <w:body>
     <w:p>
       <w:pPr>
@@ -84,8 +84,6 @@
         </w:rPr>
         <w:t xml:space="preserve"> Pham-Le</w:t>
       </w:r>
-      <w:bookmarkStart w:id="0" w:name="_GoBack"/>
-      <w:bookmarkEnd w:id="0"/>
       <w:r>
         <w:rPr>
           <w:rFonts w:cs="Consolas"/>
@@ -1840,112 +1838,132 @@
     <w:p/>
     <w:p>
       <w:pPr>
+        <w:spacing w:after="0" w:line="360" w:lineRule="auto"/>
         <w:ind w:firstLine="720"/>
+        <w:rPr>
+          <w:rFonts w:eastAsia="Times New Roman" w:cs="Times New Roman"/>
+          <w:sz w:val="28"/>
+          <w:szCs w:val="24"/>
+        </w:rPr>
       </w:pPr>
       <w:r>
-        <w:t xml:space="preserve">The algorithm with the largest average throughput within a period of 100 quanta was a tie between </w:t>
-      </w:r>
-      <w:r>
-        <w:t>S</w:t>
-      </w:r>
-      <w:r>
-        <w:t xml:space="preserve">hortest </w:t>
-      </w:r>
-      <w:r>
-        <w:t>J</w:t>
-      </w:r>
-      <w:r>
-        <w:t xml:space="preserve">ob </w:t>
-      </w:r>
-      <w:r>
-        <w:t>F</w:t>
-      </w:r>
-      <w:r>
-        <w:t xml:space="preserve">irst and </w:t>
-      </w:r>
-      <w:r>
-        <w:t>S</w:t>
-      </w:r>
-      <w:r>
-        <w:t xml:space="preserve">hortest </w:t>
-      </w:r>
-      <w:r>
-        <w:t>R</w:t>
-      </w:r>
-      <w:r>
-        <w:t xml:space="preserve">emaining </w:t>
-      </w:r>
-      <w:r>
-        <w:t>T</w:t>
-      </w:r>
-      <w:r>
-        <w:t>ime.</w:t>
+        <w:rPr>
+          <w:rFonts w:eastAsia="Times New Roman" w:cs="Arial"/>
+          <w:color w:val="000000"/>
+          <w:szCs w:val="20"/>
+        </w:rPr>
+        <w:t>Although we thought Round Robin would have the largest average throughput within a period of 100 quanta, there was a tie between Shortest Job First and Shortest Remaining Time.</w:t>
       </w:r>
     </w:p>
     <w:p>
       <w:pPr>
+        <w:spacing w:after="0" w:line="360" w:lineRule="auto"/>
         <w:ind w:firstLine="720"/>
+        <w:rPr>
+          <w:rFonts w:eastAsia="Times New Roman" w:cs="Times New Roman"/>
+          <w:sz w:val="28"/>
+          <w:szCs w:val="24"/>
+        </w:rPr>
       </w:pPr>
       <w:r>
-        <w:t xml:space="preserve">The shortest averages </w:t>
+        <w:rPr>
+          <w:rFonts w:eastAsia="Times New Roman" w:cs="Arial"/>
+          <w:color w:val="000000"/>
+          <w:szCs w:val="20"/>
+        </w:rPr>
+        <w:t xml:space="preserve">As expected, the shortest average turnaround time belonged to Shortest Remaining Time, with </w:t>
       </w:r>
-      <w:proofErr w:type="spellStart"/>
+      <w:bookmarkStart w:id="0" w:name="_GoBack"/>
       <w:r>
-        <w:t>turn around</w:t>
+        <w:rPr>
+          <w:rFonts w:eastAsia="Times New Roman" w:cs="Arial"/>
+          <w:color w:val="000000"/>
+          <w:szCs w:val="20"/>
+        </w:rPr>
+        <w:t>Shortest Job First coming in second by being within one quanta of each other.</w:t>
       </w:r>
-      <w:proofErr w:type="spellEnd"/>
+    </w:p>
+    <w:bookmarkEnd w:id="0"/>
+    <w:p>
+      <w:pPr>
+        <w:spacing w:after="0" w:line="360" w:lineRule="auto"/>
+        <w:rPr>
+          <w:rFonts w:eastAsia="Times New Roman" w:cs="Times New Roman"/>
+          <w:sz w:val="28"/>
+          <w:szCs w:val="24"/>
+        </w:rPr>
+      </w:pPr>
       <w:r>
-        <w:t xml:space="preserve"> time belonged to </w:t>
-      </w:r>
-      <w:r>
-        <w:t xml:space="preserve">Shortest Remaining Time, with Shortest Job First coming in second by being within one </w:t>
-      </w:r>
-      <w:proofErr w:type="gramStart"/>
-      <w:r>
-        <w:t>quanta</w:t>
-      </w:r>
-      <w:proofErr w:type="gramEnd"/>
-      <w:r>
-        <w:t xml:space="preserve"> of each other.</w:t>
+        <w:rPr>
+          <w:rFonts w:eastAsia="Times New Roman" w:cs="Arial"/>
+          <w:color w:val="000000"/>
+          <w:szCs w:val="20"/>
+        </w:rPr>
+        <w:tab/>
+        <w:t>The shortest average wait time belonged to Shortest Remaining Time as well, with Shortest Job First coming in second by being within a little less than one whole quanta of each other.</w:t>
       </w:r>
     </w:p>
     <w:p>
       <w:pPr>
+        <w:spacing w:after="0" w:line="360" w:lineRule="auto"/>
         <w:ind w:firstLine="720"/>
+        <w:rPr>
+          <w:rFonts w:eastAsia="Times New Roman" w:cs="Times New Roman"/>
+          <w:sz w:val="28"/>
+          <w:szCs w:val="24"/>
+        </w:rPr>
       </w:pPr>
       <w:r>
-        <w:t xml:space="preserve"> </w:t>
-      </w:r>
-      <w:r>
-        <w:t xml:space="preserve">The shortest average response time belonged to </w:t>
-      </w:r>
-      <w:r>
-        <w:t xml:space="preserve">Shortest Remaining Time as well, with Shortest Job First coming in second by being </w:t>
-      </w:r>
-      <w:proofErr w:type="gramStart"/>
-      <w:r>
-        <w:t>within a little less than one whole quanta</w:t>
-      </w:r>
-      <w:proofErr w:type="gramEnd"/>
-      <w:r>
-        <w:t xml:space="preserve"> of each other.</w:t>
+        <w:rPr>
+          <w:rFonts w:eastAsia="Times New Roman" w:cs="Arial"/>
+          <w:color w:val="000000"/>
+          <w:szCs w:val="20"/>
+        </w:rPr>
+        <w:t>Finally, the algorithm with the shortest average response time was by far, Round Robin, which was not surprising since Round Robin essentially allows all the processes to run one burst at a time.</w:t>
       </w:r>
     </w:p>
     <w:p>
       <w:pPr>
+        <w:spacing w:line="360" w:lineRule="auto"/>
         <w:ind w:firstLine="720"/>
+        <w:rPr>
+          <w:sz w:val="24"/>
+        </w:rPr>
       </w:pPr>
       <w:r>
-        <w:t>Finally, t</w:t>
+        <w:rPr>
+          <w:rFonts w:eastAsia="Times New Roman" w:cs="Arial"/>
+          <w:color w:val="000000"/>
+          <w:szCs w:val="20"/>
+        </w:rPr>
+        <w:t xml:space="preserve">Overall, from our statistics we find that the Shortest Remaining Time algorithm is the better algorithm to handle multiple processes, since it has the average shortest turnaround time and shortest average wait time. Because all our processes were created with randomized arrival times, run times, and priority levels, we do not expect these algorithms to continue to have the best average turnaround time, response time, wait time, or throughput. For instance, on a separate run for Highest Priority Preemptive and </w:t>
+      </w:r>
+      <w:proofErr w:type="spellStart"/>
+      <w:r>
+        <w:rPr>
+          <w:rFonts w:eastAsia="Times New Roman" w:cs="Arial"/>
+          <w:color w:val="000000"/>
+          <w:szCs w:val="20"/>
+        </w:rPr>
+        <w:t>Nonpreemptive</w:t>
+      </w:r>
+      <w:proofErr w:type="spellEnd"/>
+      <w:r>
+        <w:rPr>
+          <w:rFonts w:eastAsia="Times New Roman" w:cs="Arial"/>
+          <w:color w:val="000000"/>
+          <w:szCs w:val="20"/>
+        </w:rPr>
+        <w:t xml:space="preserve">, many of the processes with priority level 1 could not run, so we did not have </w:t>
       </w:r>
       <w:r>
-        <w:t>he algorithm with the shortest avera</w:t>
-      </w:r>
-      <w:r>
-        <w:t xml:space="preserve">ge response time </w:t>
-      </w:r>
-      <w:r>
-        <w:t>was by far, Round Robin.</w:t>
+        <w:rPr>
+          <w:rFonts w:eastAsia="Times New Roman" w:cs="Arial"/>
+          <w:color w:val="000000"/>
+          <w:szCs w:val="20"/>
+        </w:rPr>
+        <w:lastRenderedPageBreak/>
+        <w:t>averages for that queue. This resulted in lower and much better averages for those overall algorithms. However, because Shortest Remaining time holds the shortest time for two of these criteria, we can assume it is the “best” algorithm.</w:t>
       </w:r>
     </w:p>
     <w:sectPr>
@@ -1959,7 +1977,7 @@
 </file>
 
 <file path=word/styles.xml><?xml version="1.0" encoding="utf-8"?>
-<w:styles xmlns:mc="http://schemas.openxmlformats.org/markup-compatibility/2006" xmlns:r="http://schemas.openxmlformats.org/officeDocument/2006/relationships" xmlns:w="http://schemas.openxmlformats.org/wordprocessingml/2006/main" xmlns:w14="http://schemas.microsoft.com/office/word/2010/wordml" mc:Ignorable="w14">
+<w:styles xmlns:mc="http://schemas.openxmlformats.org/markup-compatibility/2006" xmlns:r="http://schemas.openxmlformats.org/officeDocument/2006/relationships" xmlns:w="http://schemas.openxmlformats.org/wordprocessingml/2006/main" xmlns:w14="http://schemas.microsoft.com/office/word/2010/wordml" xmlns:w15="http://schemas.microsoft.com/office/word/2012/wordml" mc:Ignorable="w14 w15">
   <w:docDefaults>
     <w:rPrDefault>
       <w:rPr>
@@ -1975,144 +1993,378 @@
       </w:pPr>
     </w:pPrDefault>
   </w:docDefaults>
-  <w:latentStyles w:defLockedState="0" w:defUIPriority="99" w:defSemiHidden="1" w:defUnhideWhenUsed="1" w:defQFormat="0" w:count="267">
-    <w:lsdException w:name="Normal" w:semiHidden="0" w:uiPriority="0" w:unhideWhenUsed="0" w:qFormat="1"/>
-    <w:lsdException w:name="heading 1" w:semiHidden="0" w:uiPriority="9" w:unhideWhenUsed="0" w:qFormat="1"/>
-    <w:lsdException w:name="heading 2" w:uiPriority="9" w:qFormat="1"/>
-    <w:lsdException w:name="heading 3" w:uiPriority="9" w:qFormat="1"/>
-    <w:lsdException w:name="heading 4" w:uiPriority="9" w:qFormat="1"/>
-    <w:lsdException w:name="heading 5" w:uiPriority="9" w:qFormat="1"/>
-    <w:lsdException w:name="heading 6" w:uiPriority="9" w:qFormat="1"/>
-    <w:lsdException w:name="heading 7" w:uiPriority="9" w:qFormat="1"/>
-    <w:lsdException w:name="heading 8" w:uiPriority="9" w:qFormat="1"/>
-    <w:lsdException w:name="heading 9" w:uiPriority="9" w:qFormat="1"/>
-    <w:lsdException w:name="toc 1" w:uiPriority="39"/>
-    <w:lsdException w:name="toc 2" w:uiPriority="39"/>
-    <w:lsdException w:name="toc 3" w:uiPriority="39"/>
-    <w:lsdException w:name="toc 4" w:uiPriority="39"/>
-    <w:lsdException w:name="toc 5" w:uiPriority="39"/>
-    <w:lsdException w:name="toc 6" w:uiPriority="39"/>
-    <w:lsdException w:name="toc 7" w:uiPriority="39"/>
-    <w:lsdException w:name="toc 8" w:uiPriority="39"/>
-    <w:lsdException w:name="toc 9" w:uiPriority="39"/>
-    <w:lsdException w:name="caption" w:uiPriority="35" w:qFormat="1"/>
-    <w:lsdException w:name="Title" w:semiHidden="0" w:uiPriority="10" w:unhideWhenUsed="0" w:qFormat="1"/>
-    <w:lsdException w:name="Default Paragraph Font" w:uiPriority="1"/>
-    <w:lsdException w:name="Subtitle" w:semiHidden="0" w:uiPriority="11" w:unhideWhenUsed="0" w:qFormat="1"/>
-    <w:lsdException w:name="Strong" w:semiHidden="0" w:uiPriority="22" w:unhideWhenUsed="0" w:qFormat="1"/>
-    <w:lsdException w:name="Emphasis" w:semiHidden="0" w:uiPriority="20" w:unhideWhenUsed="0" w:qFormat="1"/>
-    <w:lsdException w:name="Table Grid" w:semiHidden="0" w:uiPriority="59" w:unhideWhenUsed="0"/>
-    <w:lsdException w:name="Placeholder Text" w:unhideWhenUsed="0"/>
-    <w:lsdException w:name="No Spacing" w:semiHidden="0" w:uiPriority="1" w:unhideWhenUsed="0" w:qFormat="1"/>
-    <w:lsdException w:name="Light Shading" w:semiHidden="0" w:uiPriority="60" w:unhideWhenUsed="0"/>
-    <w:lsdException w:name="Light List" w:semiHidden="0" w:uiPriority="61" w:unhideWhenUsed="0"/>
-    <w:lsdException w:name="Light Grid" w:semiHidden="0" w:uiPriority="62" w:unhideWhenUsed="0"/>
-    <w:lsdException w:name="Medium Shading 1" w:semiHidden="0" w:uiPriority="63" w:unhideWhenUsed="0"/>
-    <w:lsdException w:name="Medium Shading 2" w:semiHidden="0" w:uiPriority="64" w:unhideWhenUsed="0"/>
-    <w:lsdException w:name="Medium List 1" w:semiHidden="0" w:uiPriority="65" w:unhideWhenUsed="0"/>
-    <w:lsdException w:name="Medium List 2" w:semiHidden="0" w:uiPriority="66" w:unhideWhenUsed="0"/>
-    <w:lsdException w:name="Medium Grid 1" w:semiHidden="0" w:uiPriority="67" w:unhideWhenUsed="0"/>
-    <w:lsdException w:name="Medium Grid 2" w:semiHidden="0" w:uiPriority="68" w:unhideWhenUsed="0"/>
-    <w:lsdException w:name="Medium Grid 3" w:semiHidden="0" w:uiPriority="69" w:unhideWhenUsed="0"/>
-    <w:lsdException w:name="Dark List" w:semiHidden="0" w:uiPriority="70" w:unhideWhenUsed="0"/>
-    <w:lsdException w:name="Colorful Shading" w:semiHidden="0" w:uiPriority="71" w:unhideWhenUsed="0"/>
-    <w:lsdException w:name="Colorful List" w:semiHidden="0" w:uiPriority="72" w:unhideWhenUsed="0"/>
-    <w:lsdException w:name="Colorful Grid" w:semiHidden="0" w:uiPriority="73" w:unhideWhenUsed="0"/>
-    <w:lsdException w:name="Light Shading Accent 1" w:semiHidden="0" w:uiPriority="60" w:unhideWhenUsed="0"/>
-    <w:lsdException w:name="Light List Accent 1" w:semiHidden="0" w:uiPriority="61" w:unhideWhenUsed="0"/>
-    <w:lsdException w:name="Light Grid Accent 1" w:semiHidden="0" w:uiPriority="62" w:unhideWhenUsed="0"/>
-    <w:lsdException w:name="Medium Shading 1 Accent 1" w:semiHidden="0" w:uiPriority="63" w:unhideWhenUsed="0"/>
-    <w:lsdException w:name="Medium Shading 2 Accent 1" w:semiHidden="0" w:uiPriority="64" w:unhideWhenUsed="0"/>
-    <w:lsdException w:name="Medium List 1 Accent 1" w:semiHidden="0" w:uiPriority="65" w:unhideWhenUsed="0"/>
-    <w:lsdException w:name="Revision" w:unhideWhenUsed="0"/>
-    <w:lsdException w:name="List Paragraph" w:semiHidden="0" w:uiPriority="34" w:unhideWhenUsed="0" w:qFormat="1"/>
-    <w:lsdException w:name="Quote" w:semiHidden="0" w:uiPriority="29" w:unhideWhenUsed="0" w:qFormat="1"/>
-    <w:lsdException w:name="Intense Quote" w:semiHidden="0" w:uiPriority="30" w:unhideWhenUsed="0" w:qFormat="1"/>
-    <w:lsdException w:name="Medium List 2 Accent 1" w:semiHidden="0" w:uiPriority="66" w:unhideWhenUsed="0"/>
-    <w:lsdException w:name="Medium Grid 1 Accent 1" w:semiHidden="0" w:uiPriority="67" w:unhideWhenUsed="0"/>
-    <w:lsdException w:name="Medium Grid 2 Accent 1" w:semiHidden="0" w:uiPriority="68" w:unhideWhenUsed="0"/>
-    <w:lsdException w:name="Medium Grid 3 Accent 1" w:semiHidden="0" w:uiPriority="69" w:unhideWhenUsed="0"/>
-    <w:lsdException w:name="Dark List Accent 1" w:semiHidden="0" w:uiPriority="70" w:unhideWhenUsed="0"/>
-    <w:lsdException w:name="Colorful Shading Accent 1" w:semiHidden="0" w:uiPriority="71" w:unhideWhenUsed="0"/>
-    <w:lsdException w:name="Colorful List Accent 1" w:semiHidden="0" w:uiPriority="72" w:unhideWhenUsed="0"/>
-    <w:lsdException w:name="Colorful Grid Accent 1" w:semiHidden="0" w:uiPriority="73" w:unhideWhenUsed="0"/>
-    <w:lsdException w:name="Light Shading Accent 2" w:semiHidden="0" w:uiPriority="60" w:unhideWhenUsed="0"/>
-    <w:lsdException w:name="Light List Accent 2" w:semiHidden="0" w:uiPriority="61" w:unhideWhenUsed="0"/>
-    <w:lsdException w:name="Light Grid Accent 2" w:semiHidden="0" w:uiPriority="62" w:unhideWhenUsed="0"/>
-    <w:lsdException w:name="Medium Shading 1 Accent 2" w:semiHidden="0" w:uiPriority="63" w:unhideWhenUsed="0"/>
-    <w:lsdException w:name="Medium Shading 2 Accent 2" w:semiHidden="0" w:uiPriority="64" w:unhideWhenUsed="0"/>
-    <w:lsdException w:name="Medium List 1 Accent 2" w:semiHidden="0" w:uiPriority="65" w:unhideWhenUsed="0"/>
-    <w:lsdException w:name="Medium List 2 Accent 2" w:semiHidden="0" w:uiPriority="66" w:unhideWhenUsed="0"/>
-    <w:lsdException w:name="Medium Grid 1 Accent 2" w:semiHidden="0" w:uiPriority="67" w:unhideWhenUsed="0"/>
-    <w:lsdException w:name="Medium Grid 2 Accent 2" w:semiHidden="0" w:uiPriority="68" w:unhideWhenUsed="0"/>
-    <w:lsdException w:name="Medium Grid 3 Accent 2" w:semiHidden="0" w:uiPriority="69" w:unhideWhenUsed="0"/>
-    <w:lsdException w:name="Dark List Accent 2" w:semiHidden="0" w:uiPriority="70" w:unhideWhenUsed="0"/>
-    <w:lsdException w:name="Colorful Shading Accent 2" w:semiHidden="0" w:uiPriority="71" w:unhideWhenUsed="0"/>
-    <w:lsdException w:name="Colorful List Accent 2" w:semiHidden="0" w:uiPriority="72" w:unhideWhenUsed="0"/>
-    <w:lsdException w:name="Colorful Grid Accent 2" w:semiHidden="0" w:uiPriority="73" w:unhideWhenUsed="0"/>
-    <w:lsdException w:name="Light Shading Accent 3" w:semiHidden="0" w:uiPriority="60" w:unhideWhenUsed="0"/>
-    <w:lsdException w:name="Light List Accent 3" w:semiHidden="0" w:uiPriority="61" w:unhideWhenUsed="0"/>
-    <w:lsdException w:name="Light Grid Accent 3" w:semiHidden="0" w:uiPriority="62" w:unhideWhenUsed="0"/>
-    <w:lsdException w:name="Medium Shading 1 Accent 3" w:semiHidden="0" w:uiPriority="63" w:unhideWhenUsed="0"/>
-    <w:lsdException w:name="Medium Shading 2 Accent 3" w:semiHidden="0" w:uiPriority="64" w:unhideWhenUsed="0"/>
-    <w:lsdException w:name="Medium List 1 Accent 3" w:semiHidden="0" w:uiPriority="65" w:unhideWhenUsed="0"/>
-    <w:lsdException w:name="Medium List 2 Accent 3" w:semiHidden="0" w:uiPriority="66" w:unhideWhenUsed="0"/>
-    <w:lsdException w:name="Medium Grid 1 Accent 3" w:semiHidden="0" w:uiPriority="67" w:unhideWhenUsed="0"/>
-    <w:lsdException w:name="Medium Grid 2 Accent 3" w:semiHidden="0" w:uiPriority="68" w:unhideWhenUsed="0"/>
-    <w:lsdException w:name="Medium Grid 3 Accent 3" w:semiHidden="0" w:uiPriority="69" w:unhideWhenUsed="0"/>
-    <w:lsdException w:name="Dark List Accent 3" w:semiHidden="0" w:uiPriority="70" w:unhideWhenUsed="0"/>
-    <w:lsdException w:name="Colorful Shading Accent 3" w:semiHidden="0" w:uiPriority="71" w:unhideWhenUsed="0"/>
-    <w:lsdException w:name="Colorful List Accent 3" w:semiHidden="0" w:uiPriority="72" w:unhideWhenUsed="0"/>
-    <w:lsdException w:name="Colorful Grid Accent 3" w:semiHidden="0" w:uiPriority="73" w:unhideWhenUsed="0"/>
-    <w:lsdException w:name="Light Shading Accent 4" w:semiHidden="0" w:uiPriority="60" w:unhideWhenUsed="0"/>
-    <w:lsdException w:name="Light List Accent 4" w:semiHidden="0" w:uiPriority="61" w:unhideWhenUsed="0"/>
-    <w:lsdException w:name="Light Grid Accent 4" w:semiHidden="0" w:uiPriority="62" w:unhideWhenUsed="0"/>
-    <w:lsdException w:name="Medium Shading 1 Accent 4" w:semiHidden="0" w:uiPriority="63" w:unhideWhenUsed="0"/>
-    <w:lsdException w:name="Medium Shading 2 Accent 4" w:semiHidden="0" w:uiPriority="64" w:unhideWhenUsed="0"/>
-    <w:lsdException w:name="Medium List 1 Accent 4" w:semiHidden="0" w:uiPriority="65" w:unhideWhenUsed="0"/>
-    <w:lsdException w:name="Medium List 2 Accent 4" w:semiHidden="0" w:uiPriority="66" w:unhideWhenUsed="0"/>
-    <w:lsdException w:name="Medium Grid 1 Accent 4" w:semiHidden="0" w:uiPriority="67" w:unhideWhenUsed="0"/>
-    <w:lsdException w:name="Medium Grid 2 Accent 4" w:semiHidden="0" w:uiPriority="68" w:unhideWhenUsed="0"/>
-    <w:lsdException w:name="Medium Grid 3 Accent 4" w:semiHidden="0" w:uiPriority="69" w:unhideWhenUsed="0"/>
-    <w:lsdException w:name="Dark List Accent 4" w:semiHidden="0" w:uiPriority="70" w:unhideWhenUsed="0"/>
-    <w:lsdException w:name="Colorful Shading Accent 4" w:semiHidden="0" w:uiPriority="71" w:unhideWhenUsed="0"/>
-    <w:lsdException w:name="Colorful List Accent 4" w:semiHidden="0" w:uiPriority="72" w:unhideWhenUsed="0"/>
-    <w:lsdException w:name="Colorful Grid Accent 4" w:semiHidden="0" w:uiPriority="73" w:unhideWhenUsed="0"/>
-    <w:lsdException w:name="Light Shading Accent 5" w:semiHidden="0" w:uiPriority="60" w:unhideWhenUsed="0"/>
-    <w:lsdException w:name="Light List Accent 5" w:semiHidden="0" w:uiPriority="61" w:unhideWhenUsed="0"/>
-    <w:lsdException w:name="Light Grid Accent 5" w:semiHidden="0" w:uiPriority="62" w:unhideWhenUsed="0"/>
-    <w:lsdException w:name="Medium Shading 1 Accent 5" w:semiHidden="0" w:uiPriority="63" w:unhideWhenUsed="0"/>
-    <w:lsdException w:name="Medium Shading 2 Accent 5" w:semiHidden="0" w:uiPriority="64" w:unhideWhenUsed="0"/>
-    <w:lsdException w:name="Medium List 1 Accent 5" w:semiHidden="0" w:uiPriority="65" w:unhideWhenUsed="0"/>
-    <w:lsdException w:name="Medium List 2 Accent 5" w:semiHidden="0" w:uiPriority="66" w:unhideWhenUsed="0"/>
-    <w:lsdException w:name="Medium Grid 1 Accent 5" w:semiHidden="0" w:uiPriority="67" w:unhideWhenUsed="0"/>
-    <w:lsdException w:name="Medium Grid 2 Accent 5" w:semiHidden="0" w:uiPriority="68" w:unhideWhenUsed="0"/>
-    <w:lsdException w:name="Medium Grid 3 Accent 5" w:semiHidden="0" w:uiPriority="69" w:unhideWhenUsed="0"/>
-    <w:lsdException w:name="Dark List Accent 5" w:semiHidden="0" w:uiPriority="70" w:unhideWhenUsed="0"/>
-    <w:lsdException w:name="Colorful Shading Accent 5" w:semiHidden="0" w:uiPriority="71" w:unhideWhenUsed="0"/>
-    <w:lsdException w:name="Colorful List Accent 5" w:semiHidden="0" w:uiPriority="72" w:unhideWhenUsed="0"/>
-    <w:lsdException w:name="Colorful Grid Accent 5" w:semiHidden="0" w:uiPriority="73" w:unhideWhenUsed="0"/>
-    <w:lsdException w:name="Light Shading Accent 6" w:semiHidden="0" w:uiPriority="60" w:unhideWhenUsed="0"/>
-    <w:lsdException w:name="Light List Accent 6" w:semiHidden="0" w:uiPriority="61" w:unhideWhenUsed="0"/>
-    <w:lsdException w:name="Light Grid Accent 6" w:semiHidden="0" w:uiPriority="62" w:unhideWhenUsed="0"/>
-    <w:lsdException w:name="Medium Shading 1 Accent 6" w:semiHidden="0" w:uiPriority="63" w:unhideWhenUsed="0"/>
-    <w:lsdException w:name="Medium Shading 2 Accent 6" w:semiHidden="0" w:uiPriority="64" w:unhideWhenUsed="0"/>
-    <w:lsdException w:name="Medium List 1 Accent 6" w:semiHidden="0" w:uiPriority="65" w:unhideWhenUsed="0"/>
-    <w:lsdException w:name="Medium List 2 Accent 6" w:semiHidden="0" w:uiPriority="66" w:unhideWhenUsed="0"/>
-    <w:lsdException w:name="Medium Grid 1 Accent 6" w:semiHidden="0" w:uiPriority="67" w:unhideWhenUsed="0"/>
-    <w:lsdException w:name="Medium Grid 2 Accent 6" w:semiHidden="0" w:uiPriority="68" w:unhideWhenUsed="0"/>
-    <w:lsdException w:name="Medium Grid 3 Accent 6" w:semiHidden="0" w:uiPriority="69" w:unhideWhenUsed="0"/>
-    <w:lsdException w:name="Dark List Accent 6" w:semiHidden="0" w:uiPriority="70" w:unhideWhenUsed="0"/>
-    <w:lsdException w:name="Colorful Shading Accent 6" w:semiHidden="0" w:uiPriority="71" w:unhideWhenUsed="0"/>
-    <w:lsdException w:name="Colorful List Accent 6" w:semiHidden="0" w:uiPriority="72" w:unhideWhenUsed="0"/>
-    <w:lsdException w:name="Colorful Grid Accent 6" w:semiHidden="0" w:uiPriority="73" w:unhideWhenUsed="0"/>
-    <w:lsdException w:name="Subtle Emphasis" w:semiHidden="0" w:uiPriority="19" w:unhideWhenUsed="0" w:qFormat="1"/>
-    <w:lsdException w:name="Intense Emphasis" w:semiHidden="0" w:uiPriority="21" w:unhideWhenUsed="0" w:qFormat="1"/>
-    <w:lsdException w:name="Subtle Reference" w:semiHidden="0" w:uiPriority="31" w:unhideWhenUsed="0" w:qFormat="1"/>
-    <w:lsdException w:name="Intense Reference" w:semiHidden="0" w:uiPriority="32" w:unhideWhenUsed="0" w:qFormat="1"/>
-    <w:lsdException w:name="Book Title" w:semiHidden="0" w:uiPriority="33" w:unhideWhenUsed="0" w:qFormat="1"/>
-    <w:lsdException w:name="Bibliography" w:uiPriority="37"/>
-    <w:lsdException w:name="TOC Heading" w:uiPriority="39" w:qFormat="1"/>
+  <w:latentStyles w:defLockedState="0" w:defUIPriority="99" w:defSemiHidden="0" w:defUnhideWhenUsed="0" w:defQFormat="0" w:count="371">
+    <w:lsdException w:name="Normal" w:uiPriority="0" w:qFormat="1"/>
+    <w:lsdException w:name="heading 1" w:uiPriority="9" w:qFormat="1"/>
+    <w:lsdException w:name="heading 2" w:semiHidden="1" w:uiPriority="9" w:unhideWhenUsed="1" w:qFormat="1"/>
+    <w:lsdException w:name="heading 3" w:semiHidden="1" w:uiPriority="9" w:unhideWhenUsed="1" w:qFormat="1"/>
+    <w:lsdException w:name="heading 4" w:semiHidden="1" w:uiPriority="9" w:unhideWhenUsed="1" w:qFormat="1"/>
+    <w:lsdException w:name="heading 5" w:semiHidden="1" w:uiPriority="9" w:unhideWhenUsed="1" w:qFormat="1"/>
+    <w:lsdException w:name="heading 6" w:semiHidden="1" w:uiPriority="9" w:unhideWhenUsed="1" w:qFormat="1"/>
+    <w:lsdException w:name="heading 7" w:semiHidden="1" w:uiPriority="9" w:unhideWhenUsed="1" w:qFormat="1"/>
+    <w:lsdException w:name="heading 8" w:semiHidden="1" w:uiPriority="9" w:unhideWhenUsed="1" w:qFormat="1"/>
+    <w:lsdException w:name="heading 9" w:semiHidden="1" w:uiPriority="9" w:unhideWhenUsed="1" w:qFormat="1"/>
+    <w:lsdException w:name="index 1" w:semiHidden="1" w:unhideWhenUsed="1"/>
+    <w:lsdException w:name="index 2" w:semiHidden="1" w:unhideWhenUsed="1"/>
+    <w:lsdException w:name="index 3" w:semiHidden="1" w:unhideWhenUsed="1"/>
+    <w:lsdException w:name="index 4" w:semiHidden="1" w:unhideWhenUsed="1"/>
+    <w:lsdException w:name="index 5" w:semiHidden="1" w:unhideWhenUsed="1"/>
+    <w:lsdException w:name="index 6" w:semiHidden="1" w:unhideWhenUsed="1"/>
+    <w:lsdException w:name="index 7" w:semiHidden="1" w:unhideWhenUsed="1"/>
+    <w:lsdException w:name="index 8" w:semiHidden="1" w:unhideWhenUsed="1"/>
+    <w:lsdException w:name="index 9" w:semiHidden="1" w:unhideWhenUsed="1"/>
+    <w:lsdException w:name="toc 1" w:semiHidden="1" w:uiPriority="39" w:unhideWhenUsed="1"/>
+    <w:lsdException w:name="toc 2" w:semiHidden="1" w:uiPriority="39" w:unhideWhenUsed="1"/>
+    <w:lsdException w:name="toc 3" w:semiHidden="1" w:uiPriority="39" w:unhideWhenUsed="1"/>
+    <w:lsdException w:name="toc 4" w:semiHidden="1" w:uiPriority="39" w:unhideWhenUsed="1"/>
+    <w:lsdException w:name="toc 5" w:semiHidden="1" w:uiPriority="39" w:unhideWhenUsed="1"/>
+    <w:lsdException w:name="toc 6" w:semiHidden="1" w:uiPriority="39" w:unhideWhenUsed="1"/>
+    <w:lsdException w:name="toc 7" w:semiHidden="1" w:uiPriority="39" w:unhideWhenUsed="1"/>
+    <w:lsdException w:name="toc 8" w:semiHidden="1" w:uiPriority="39" w:unhideWhenUsed="1"/>
+    <w:lsdException w:name="toc 9" w:semiHidden="1" w:uiPriority="39" w:unhideWhenUsed="1"/>
+    <w:lsdException w:name="Normal Indent" w:semiHidden="1" w:unhideWhenUsed="1"/>
+    <w:lsdException w:name="footnote text" w:semiHidden="1" w:unhideWhenUsed="1"/>
+    <w:lsdException w:name="annotation text" w:semiHidden="1" w:unhideWhenUsed="1"/>
+    <w:lsdException w:name="header" w:semiHidden="1" w:unhideWhenUsed="1"/>
+    <w:lsdException w:name="footer" w:semiHidden="1" w:unhideWhenUsed="1"/>
+    <w:lsdException w:name="index heading" w:semiHidden="1" w:unhideWhenUsed="1"/>
+    <w:lsdException w:name="caption" w:semiHidden="1" w:uiPriority="35" w:unhideWhenUsed="1" w:qFormat="1"/>
+    <w:lsdException w:name="table of figures" w:semiHidden="1" w:unhideWhenUsed="1"/>
+    <w:lsdException w:name="envelope address" w:semiHidden="1" w:unhideWhenUsed="1"/>
+    <w:lsdException w:name="envelope return" w:semiHidden="1" w:unhideWhenUsed="1"/>
+    <w:lsdException w:name="footnote reference" w:semiHidden="1" w:unhideWhenUsed="1"/>
+    <w:lsdException w:name="annotation reference" w:semiHidden="1" w:unhideWhenUsed="1"/>
+    <w:lsdException w:name="line number" w:semiHidden="1" w:unhideWhenUsed="1"/>
+    <w:lsdException w:name="page number" w:semiHidden="1" w:unhideWhenUsed="1"/>
+    <w:lsdException w:name="endnote reference" w:semiHidden="1" w:unhideWhenUsed="1"/>
+    <w:lsdException w:name="endnote text" w:semiHidden="1" w:unhideWhenUsed="1"/>
+    <w:lsdException w:name="table of authorities" w:semiHidden="1" w:unhideWhenUsed="1"/>
+    <w:lsdException w:name="macro" w:semiHidden="1" w:unhideWhenUsed="1"/>
+    <w:lsdException w:name="toa heading" w:semiHidden="1" w:unhideWhenUsed="1"/>
+    <w:lsdException w:name="List" w:semiHidden="1" w:unhideWhenUsed="1"/>
+    <w:lsdException w:name="List Bullet" w:semiHidden="1" w:unhideWhenUsed="1"/>
+    <w:lsdException w:name="List Number" w:semiHidden="1" w:unhideWhenUsed="1"/>
+    <w:lsdException w:name="List 2" w:semiHidden="1" w:unhideWhenUsed="1"/>
+    <w:lsdException w:name="List 3" w:semiHidden="1" w:unhideWhenUsed="1"/>
+    <w:lsdException w:name="List 4" w:semiHidden="1" w:unhideWhenUsed="1"/>
+    <w:lsdException w:name="List 5" w:semiHidden="1" w:unhideWhenUsed="1"/>
+    <w:lsdException w:name="List Bullet 2" w:semiHidden="1" w:unhideWhenUsed="1"/>
+    <w:lsdException w:name="List Bullet 3" w:semiHidden="1" w:unhideWhenUsed="1"/>
+    <w:lsdException w:name="List Bullet 4" w:semiHidden="1" w:unhideWhenUsed="1"/>
+    <w:lsdException w:name="List Bullet 5" w:semiHidden="1" w:unhideWhenUsed="1"/>
+    <w:lsdException w:name="List Number 2" w:semiHidden="1" w:unhideWhenUsed="1"/>
+    <w:lsdException w:name="List Number 3" w:semiHidden="1" w:unhideWhenUsed="1"/>
+    <w:lsdException w:name="List Number 4" w:semiHidden="1" w:unhideWhenUsed="1"/>
+    <w:lsdException w:name="List Number 5" w:semiHidden="1" w:unhideWhenUsed="1"/>
+    <w:lsdException w:name="Title" w:uiPriority="10" w:qFormat="1"/>
+    <w:lsdException w:name="Closing" w:semiHidden="1" w:unhideWhenUsed="1"/>
+    <w:lsdException w:name="Signature" w:semiHidden="1" w:unhideWhenUsed="1"/>
+    <w:lsdException w:name="Default Paragraph Font" w:semiHidden="1" w:uiPriority="1" w:unhideWhenUsed="1"/>
+    <w:lsdException w:name="Body Text" w:semiHidden="1" w:unhideWhenUsed="1"/>
+    <w:lsdException w:name="Body Text Indent" w:semiHidden="1" w:unhideWhenUsed="1"/>
+    <w:lsdException w:name="List Continue" w:semiHidden="1" w:unhideWhenUsed="1"/>
+    <w:lsdException w:name="List Continue 2" w:semiHidden="1" w:unhideWhenUsed="1"/>
+    <w:lsdException w:name="List Continue 3" w:semiHidden="1" w:unhideWhenUsed="1"/>
+    <w:lsdException w:name="List Continue 4" w:semiHidden="1" w:unhideWhenUsed="1"/>
+    <w:lsdException w:name="List Continue 5" w:semiHidden="1" w:unhideWhenUsed="1"/>
+    <w:lsdException w:name="Message Header" w:semiHidden="1" w:unhideWhenUsed="1"/>
+    <w:lsdException w:name="Subtitle" w:uiPriority="11" w:qFormat="1"/>
+    <w:lsdException w:name="Salutation" w:semiHidden="1" w:unhideWhenUsed="1"/>
+    <w:lsdException w:name="Date" w:semiHidden="1" w:unhideWhenUsed="1"/>
+    <w:lsdException w:name="Body Text First Indent" w:semiHidden="1" w:unhideWhenUsed="1"/>
+    <w:lsdException w:name="Body Text First Indent 2" w:semiHidden="1" w:unhideWhenUsed="1"/>
+    <w:lsdException w:name="Note Heading" w:semiHidden="1" w:unhideWhenUsed="1"/>
+    <w:lsdException w:name="Body Text 2" w:semiHidden="1" w:unhideWhenUsed="1"/>
+    <w:lsdException w:name="Body Text 3" w:semiHidden="1" w:unhideWhenUsed="1"/>
+    <w:lsdException w:name="Body Text Indent 2" w:semiHidden="1" w:unhideWhenUsed="1"/>
+    <w:lsdException w:name="Body Text Indent 3" w:semiHidden="1" w:unhideWhenUsed="1"/>
+    <w:lsdException w:name="Block Text" w:semiHidden="1" w:unhideWhenUsed="1"/>
+    <w:lsdException w:name="Hyperlink" w:semiHidden="1" w:unhideWhenUsed="1"/>
+    <w:lsdException w:name="FollowedHyperlink" w:semiHidden="1" w:unhideWhenUsed="1"/>
+    <w:lsdException w:name="Strong" w:uiPriority="22" w:qFormat="1"/>
+    <w:lsdException w:name="Emphasis" w:uiPriority="20" w:qFormat="1"/>
+    <w:lsdException w:name="Document Map" w:semiHidden="1" w:unhideWhenUsed="1"/>
+    <w:lsdException w:name="Plain Text" w:semiHidden="1" w:unhideWhenUsed="1"/>
+    <w:lsdException w:name="E-mail Signature" w:semiHidden="1" w:unhideWhenUsed="1"/>
+    <w:lsdException w:name="HTML Top of Form" w:semiHidden="1" w:unhideWhenUsed="1"/>
+    <w:lsdException w:name="HTML Bottom of Form" w:semiHidden="1" w:unhideWhenUsed="1"/>
+    <w:lsdException w:name="Normal (Web)" w:semiHidden="1" w:unhideWhenUsed="1"/>
+    <w:lsdException w:name="HTML Acronym" w:semiHidden="1" w:unhideWhenUsed="1"/>
+    <w:lsdException w:name="HTML Address" w:semiHidden="1" w:unhideWhenUsed="1"/>
+    <w:lsdException w:name="HTML Cite" w:semiHidden="1" w:unhideWhenUsed="1"/>
+    <w:lsdException w:name="HTML Code" w:semiHidden="1" w:unhideWhenUsed="1"/>
+    <w:lsdException w:name="HTML Definition" w:semiHidden="1" w:unhideWhenUsed="1"/>
+    <w:lsdException w:name="HTML Keyboard" w:semiHidden="1" w:unhideWhenUsed="1"/>
+    <w:lsdException w:name="HTML Preformatted" w:semiHidden="1" w:unhideWhenUsed="1"/>
+    <w:lsdException w:name="HTML Sample" w:semiHidden="1" w:unhideWhenUsed="1"/>
+    <w:lsdException w:name="HTML Typewriter" w:semiHidden="1" w:unhideWhenUsed="1"/>
+    <w:lsdException w:name="HTML Variable" w:semiHidden="1" w:unhideWhenUsed="1"/>
+    <w:lsdException w:name="Normal Table" w:semiHidden="1" w:unhideWhenUsed="1"/>
+    <w:lsdException w:name="annotation subject" w:semiHidden="1" w:unhideWhenUsed="1"/>
+    <w:lsdException w:name="No List" w:semiHidden="1" w:unhideWhenUsed="1"/>
+    <w:lsdException w:name="Outline List 1" w:semiHidden="1" w:unhideWhenUsed="1"/>
+    <w:lsdException w:name="Outline List 2" w:semiHidden="1" w:unhideWhenUsed="1"/>
+    <w:lsdException w:name="Outline List 3" w:semiHidden="1" w:unhideWhenUsed="1"/>
+    <w:lsdException w:name="Table Simple 1" w:semiHidden="1" w:unhideWhenUsed="1"/>
+    <w:lsdException w:name="Table Simple 2" w:semiHidden="1" w:unhideWhenUsed="1"/>
+    <w:lsdException w:name="Table Simple 3" w:semiHidden="1" w:unhideWhenUsed="1"/>
+    <w:lsdException w:name="Table Classic 1" w:semiHidden="1" w:unhideWhenUsed="1"/>
+    <w:lsdException w:name="Table Classic 2" w:semiHidden="1" w:unhideWhenUsed="1"/>
+    <w:lsdException w:name="Table Classic 3" w:semiHidden="1" w:unhideWhenUsed="1"/>
+    <w:lsdException w:name="Table Classic 4" w:semiHidden="1" w:unhideWhenUsed="1"/>
+    <w:lsdException w:name="Table Colorful 1" w:semiHidden="1" w:unhideWhenUsed="1"/>
+    <w:lsdException w:name="Table Colorful 2" w:semiHidden="1" w:unhideWhenUsed="1"/>
+    <w:lsdException w:name="Table Colorful 3" w:semiHidden="1" w:unhideWhenUsed="1"/>
+    <w:lsdException w:name="Table Columns 1" w:semiHidden="1" w:unhideWhenUsed="1"/>
+    <w:lsdException w:name="Table Columns 2" w:semiHidden="1" w:unhideWhenUsed="1"/>
+    <w:lsdException w:name="Table Columns 3" w:semiHidden="1" w:unhideWhenUsed="1"/>
+    <w:lsdException w:name="Table Columns 4" w:semiHidden="1" w:unhideWhenUsed="1"/>
+    <w:lsdException w:name="Table Columns 5" w:semiHidden="1" w:unhideWhenUsed="1"/>
+    <w:lsdException w:name="Table Grid 1" w:semiHidden="1" w:unhideWhenUsed="1"/>
+    <w:lsdException w:name="Table Grid 2" w:semiHidden="1" w:unhideWhenUsed="1"/>
+    <w:lsdException w:name="Table Grid 3" w:semiHidden="1" w:unhideWhenUsed="1"/>
+    <w:lsdException w:name="Table Grid 4" w:semiHidden="1" w:unhideWhenUsed="1"/>
+    <w:lsdException w:name="Table Grid 5" w:semiHidden="1" w:unhideWhenUsed="1"/>
+    <w:lsdException w:name="Table Grid 6" w:semiHidden="1" w:unhideWhenUsed="1"/>
+    <w:lsdException w:name="Table Grid 7" w:semiHidden="1" w:unhideWhenUsed="1"/>
+    <w:lsdException w:name="Table Grid 8" w:semiHidden="1" w:unhideWhenUsed="1"/>
+    <w:lsdException w:name="Table List 1" w:semiHidden="1" w:unhideWhenUsed="1"/>
+    <w:lsdException w:name="Table List 2" w:semiHidden="1" w:unhideWhenUsed="1"/>
+    <w:lsdException w:name="Table List 3" w:semiHidden="1" w:unhideWhenUsed="1"/>
+    <w:lsdException w:name="Table List 4" w:semiHidden="1" w:unhideWhenUsed="1"/>
+    <w:lsdException w:name="Table List 5" w:semiHidden="1" w:unhideWhenUsed="1"/>
+    <w:lsdException w:name="Table List 6" w:semiHidden="1" w:unhideWhenUsed="1"/>
+    <w:lsdException w:name="Table List 7" w:semiHidden="1" w:unhideWhenUsed="1"/>
+    <w:lsdException w:name="Table List 8" w:semiHidden="1" w:unhideWhenUsed="1"/>
+    <w:lsdException w:name="Table 3D effects 1" w:semiHidden="1" w:unhideWhenUsed="1"/>
+    <w:lsdException w:name="Table 3D effects 2" w:semiHidden="1" w:unhideWhenUsed="1"/>
+    <w:lsdException w:name="Table 3D effects 3" w:semiHidden="1" w:unhideWhenUsed="1"/>
+    <w:lsdException w:name="Table Contemporary" w:semiHidden="1" w:unhideWhenUsed="1"/>
+    <w:lsdException w:name="Table Elegant" w:semiHidden="1" w:unhideWhenUsed="1"/>
+    <w:lsdException w:name="Table Professional" w:semiHidden="1" w:unhideWhenUsed="1"/>
+    <w:lsdException w:name="Table Subtle 1" w:semiHidden="1" w:unhideWhenUsed="1"/>
+    <w:lsdException w:name="Table Subtle 2" w:semiHidden="1" w:unhideWhenUsed="1"/>
+    <w:lsdException w:name="Table Web 1" w:semiHidden="1" w:unhideWhenUsed="1"/>
+    <w:lsdException w:name="Table Web 2" w:semiHidden="1" w:unhideWhenUsed="1"/>
+    <w:lsdException w:name="Table Web 3" w:semiHidden="1" w:unhideWhenUsed="1"/>
+    <w:lsdException w:name="Balloon Text" w:semiHidden="1" w:unhideWhenUsed="1"/>
+    <w:lsdException w:name="Table Grid" w:uiPriority="59"/>
+    <w:lsdException w:name="Table Theme" w:semiHidden="1" w:unhideWhenUsed="1"/>
+    <w:lsdException w:name="Placeholder Text" w:semiHidden="1"/>
+    <w:lsdException w:name="No Spacing" w:uiPriority="1" w:qFormat="1"/>
+    <w:lsdException w:name="Light Shading" w:uiPriority="60"/>
+    <w:lsdException w:name="Light List" w:uiPriority="61"/>
+    <w:lsdException w:name="Light Grid" w:uiPriority="62"/>
+    <w:lsdException w:name="Medium Shading 1" w:uiPriority="63"/>
+    <w:lsdException w:name="Medium Shading 2" w:uiPriority="64"/>
+    <w:lsdException w:name="Medium List 1" w:uiPriority="65"/>
+    <w:lsdException w:name="Medium List 2" w:uiPriority="66"/>
+    <w:lsdException w:name="Medium Grid 1" w:uiPriority="67"/>
+    <w:lsdException w:name="Medium Grid 2" w:uiPriority="68"/>
+    <w:lsdException w:name="Medium Grid 3" w:uiPriority="69"/>
+    <w:lsdException w:name="Dark List" w:uiPriority="70"/>
+    <w:lsdException w:name="Colorful Shading" w:uiPriority="71"/>
+    <w:lsdException w:name="Colorful List" w:uiPriority="72"/>
+    <w:lsdException w:name="Colorful Grid" w:uiPriority="73"/>
+    <w:lsdException w:name="Light Shading Accent 1" w:uiPriority="60"/>
+    <w:lsdException w:name="Light List Accent 1" w:uiPriority="61"/>
+    <w:lsdException w:name="Light Grid Accent 1" w:uiPriority="62"/>
+    <w:lsdException w:name="Medium Shading 1 Accent 1" w:uiPriority="63"/>
+    <w:lsdException w:name="Medium Shading 2 Accent 1" w:uiPriority="64"/>
+    <w:lsdException w:name="Medium List 1 Accent 1" w:uiPriority="65"/>
+    <w:lsdException w:name="Revision" w:semiHidden="1"/>
+    <w:lsdException w:name="List Paragraph" w:uiPriority="34" w:qFormat="1"/>
+    <w:lsdException w:name="Quote" w:uiPriority="29" w:qFormat="1"/>
+    <w:lsdException w:name="Intense Quote" w:uiPriority="30" w:qFormat="1"/>
+    <w:lsdException w:name="Medium List 2 Accent 1" w:uiPriority="66"/>
+    <w:lsdException w:name="Medium Grid 1 Accent 1" w:uiPriority="67"/>
+    <w:lsdException w:name="Medium Grid 2 Accent 1" w:uiPriority="68"/>
+    <w:lsdException w:name="Medium Grid 3 Accent 1" w:uiPriority="69"/>
+    <w:lsdException w:name="Dark List Accent 1" w:uiPriority="70"/>
+    <w:lsdException w:name="Colorful Shading Accent 1" w:uiPriority="71"/>
+    <w:lsdException w:name="Colorful List Accent 1" w:uiPriority="72"/>
+    <w:lsdException w:name="Colorful Grid Accent 1" w:uiPriority="73"/>
+    <w:lsdException w:name="Light Shading Accent 2" w:uiPriority="60"/>
+    <w:lsdException w:name="Light List Accent 2" w:uiPriority="61"/>
+    <w:lsdException w:name="Light Grid Accent 2" w:uiPriority="62"/>
+    <w:lsdException w:name="Medium Shading 1 Accent 2" w:uiPriority="63"/>
+    <w:lsdException w:name="Medium Shading 2 Accent 2" w:uiPriority="64"/>
+    <w:lsdException w:name="Medium List 1 Accent 2" w:uiPriority="65"/>
+    <w:lsdException w:name="Medium List 2 Accent 2" w:uiPriority="66"/>
+    <w:lsdException w:name="Medium Grid 1 Accent 2" w:uiPriority="67"/>
+    <w:lsdException w:name="Medium Grid 2 Accent 2" w:uiPriority="68"/>
+    <w:lsdException w:name="Medium Grid 3 Accent 2" w:uiPriority="69"/>
+    <w:lsdException w:name="Dark List Accent 2" w:uiPriority="70"/>
+    <w:lsdException w:name="Colorful Shading Accent 2" w:uiPriority="71"/>
+    <w:lsdException w:name="Colorful List Accent 2" w:uiPriority="72"/>
+    <w:lsdException w:name="Colorful Grid Accent 2" w:uiPriority="73"/>
+    <w:lsdException w:name="Light Shading Accent 3" w:uiPriority="60"/>
+    <w:lsdException w:name="Light List Accent 3" w:uiPriority="61"/>
+    <w:lsdException w:name="Light Grid Accent 3" w:uiPriority="62"/>
+    <w:lsdException w:name="Medium Shading 1 Accent 3" w:uiPriority="63"/>
+    <w:lsdException w:name="Medium Shading 2 Accent 3" w:uiPriority="64"/>
+    <w:lsdException w:name="Medium List 1 Accent 3" w:uiPriority="65"/>
+    <w:lsdException w:name="Medium List 2 Accent 3" w:uiPriority="66"/>
+    <w:lsdException w:name="Medium Grid 1 Accent 3" w:uiPriority="67"/>
+    <w:lsdException w:name="Medium Grid 2 Accent 3" w:uiPriority="68"/>
+    <w:lsdException w:name="Medium Grid 3 Accent 3" w:uiPriority="69"/>
+    <w:lsdException w:name="Dark List Accent 3" w:uiPriority="70"/>
+    <w:lsdException w:name="Colorful Shading Accent 3" w:uiPriority="71"/>
+    <w:lsdException w:name="Colorful List Accent 3" w:uiPriority="72"/>
+    <w:lsdException w:name="Colorful Grid Accent 3" w:uiPriority="73"/>
+    <w:lsdException w:name="Light Shading Accent 4" w:uiPriority="60"/>
+    <w:lsdException w:name="Light List Accent 4" w:uiPriority="61"/>
+    <w:lsdException w:name="Light Grid Accent 4" w:uiPriority="62"/>
+    <w:lsdException w:name="Medium Shading 1 Accent 4" w:uiPriority="63"/>
+    <w:lsdException w:name="Medium Shading 2 Accent 4" w:uiPriority="64"/>
+    <w:lsdException w:name="Medium List 1 Accent 4" w:uiPriority="65"/>
+    <w:lsdException w:name="Medium List 2 Accent 4" w:uiPriority="66"/>
+    <w:lsdException w:name="Medium Grid 1 Accent 4" w:uiPriority="67"/>
+    <w:lsdException w:name="Medium Grid 2 Accent 4" w:uiPriority="68"/>
+    <w:lsdException w:name="Medium Grid 3 Accent 4" w:uiPriority="69"/>
+    <w:lsdException w:name="Dark List Accent 4" w:uiPriority="70"/>
+    <w:lsdException w:name="Colorful Shading Accent 4" w:uiPriority="71"/>
+    <w:lsdException w:name="Colorful List Accent 4" w:uiPriority="72"/>
+    <w:lsdException w:name="Colorful Grid Accent 4" w:uiPriority="73"/>
+    <w:lsdException w:name="Light Shading Accent 5" w:uiPriority="60"/>
+    <w:lsdException w:name="Light List Accent 5" w:uiPriority="61"/>
+    <w:lsdException w:name="Light Grid Accent 5" w:uiPriority="62"/>
+    <w:lsdException w:name="Medium Shading 1 Accent 5" w:uiPriority="63"/>
+    <w:lsdException w:name="Medium Shading 2 Accent 5" w:uiPriority="64"/>
+    <w:lsdException w:name="Medium List 1 Accent 5" w:uiPriority="65"/>
+    <w:lsdException w:name="Medium List 2 Accent 5" w:uiPriority="66"/>
+    <w:lsdException w:name="Medium Grid 1 Accent 5" w:uiPriority="67"/>
+    <w:lsdException w:name="Medium Grid 2 Accent 5" w:uiPriority="68"/>
+    <w:lsdException w:name="Medium Grid 3 Accent 5" w:uiPriority="69"/>
+    <w:lsdException w:name="Dark List Accent 5" w:uiPriority="70"/>
+    <w:lsdException w:name="Colorful Shading Accent 5" w:uiPriority="71"/>
+    <w:lsdException w:name="Colorful List Accent 5" w:uiPriority="72"/>
+    <w:lsdException w:name="Colorful Grid Accent 5" w:uiPriority="73"/>
+    <w:lsdException w:name="Light Shading Accent 6" w:uiPriority="60"/>
+    <w:lsdException w:name="Light List Accent 6" w:uiPriority="61"/>
+    <w:lsdException w:name="Light Grid Accent 6" w:uiPriority="62"/>
+    <w:lsdException w:name="Medium Shading 1 Accent 6" w:uiPriority="63"/>
+    <w:lsdException w:name="Medium Shading 2 Accent 6" w:uiPriority="64"/>
+    <w:lsdException w:name="Medium List 1 Accent 6" w:uiPriority="65"/>
+    <w:lsdException w:name="Medium List 2 Accent 6" w:uiPriority="66"/>
+    <w:lsdException w:name="Medium Grid 1 Accent 6" w:uiPriority="67"/>
+    <w:lsdException w:name="Medium Grid 2 Accent 6" w:uiPriority="68"/>
+    <w:lsdException w:name="Medium Grid 3 Accent 6" w:uiPriority="69"/>
+    <w:lsdException w:name="Dark List Accent 6" w:uiPriority="70"/>
+    <w:lsdException w:name="Colorful Shading Accent 6" w:uiPriority="71"/>
+    <w:lsdException w:name="Colorful List Accent 6" w:uiPriority="72"/>
+    <w:lsdException w:name="Colorful Grid Accent 6" w:uiPriority="73"/>
+    <w:lsdException w:name="Subtle Emphasis" w:uiPriority="19" w:qFormat="1"/>
+    <w:lsdException w:name="Intense Emphasis" w:uiPriority="21" w:qFormat="1"/>
+    <w:lsdException w:name="Subtle Reference" w:uiPriority="31" w:qFormat="1"/>
+    <w:lsdException w:name="Intense Reference" w:uiPriority="32" w:qFormat="1"/>
+    <w:lsdException w:name="Book Title" w:uiPriority="33" w:qFormat="1"/>
+    <w:lsdException w:name="Bibliography" w:semiHidden="1" w:uiPriority="37" w:unhideWhenUsed="1"/>
+    <w:lsdException w:name="TOC Heading" w:semiHidden="1" w:uiPriority="39" w:unhideWhenUsed="1" w:qFormat="1"/>
+    <w:lsdException w:name="Plain Table 1" w:uiPriority="41"/>
+    <w:lsdException w:name="Plain Table 2" w:uiPriority="42"/>
+    <w:lsdException w:name="Plain Table 3" w:uiPriority="43"/>
+    <w:lsdException w:name="Plain Table 4" w:uiPriority="44"/>
+    <w:lsdException w:name="Plain Table 5" w:uiPriority="45"/>
+    <w:lsdException w:name="Grid Table Light" w:uiPriority="40"/>
+    <w:lsdException w:name="Grid Table 1 Light" w:uiPriority="46"/>
+    <w:lsdException w:name="Grid Table 2" w:uiPriority="47"/>
+    <w:lsdException w:name="Grid Table 3" w:uiPriority="48"/>
+    <w:lsdException w:name="Grid Table 4" w:uiPriority="49"/>
+    <w:lsdException w:name="Grid Table 5 Dark" w:uiPriority="50"/>
+    <w:lsdException w:name="Grid Table 6 Colorful" w:uiPriority="51"/>
+    <w:lsdException w:name="Grid Table 7 Colorful" w:uiPriority="52"/>
+    <w:lsdException w:name="Grid Table 1 Light Accent 1" w:uiPriority="46"/>
+    <w:lsdException w:name="Grid Table 2 Accent 1" w:uiPriority="47"/>
+    <w:lsdException w:name="Grid Table 3 Accent 1" w:uiPriority="48"/>
+    <w:lsdException w:name="Grid Table 4 Accent 1" w:uiPriority="49"/>
+    <w:lsdException w:name="Grid Table 5 Dark Accent 1" w:uiPriority="50"/>
+    <w:lsdException w:name="Grid Table 6 Colorful Accent 1" w:uiPriority="51"/>
+    <w:lsdException w:name="Grid Table 7 Colorful Accent 1" w:uiPriority="52"/>
+    <w:lsdException w:name="Grid Table 1 Light Accent 2" w:uiPriority="46"/>
+    <w:lsdException w:name="Grid Table 2 Accent 2" w:uiPriority="47"/>
+    <w:lsdException w:name="Grid Table 3 Accent 2" w:uiPriority="48"/>
+    <w:lsdException w:name="Grid Table 4 Accent 2" w:uiPriority="49"/>
+    <w:lsdException w:name="Grid Table 5 Dark Accent 2" w:uiPriority="50"/>
+    <w:lsdException w:name="Grid Table 6 Colorful Accent 2" w:uiPriority="51"/>
+    <w:lsdException w:name="Grid Table 7 Colorful Accent 2" w:uiPriority="52"/>
+    <w:lsdException w:name="Grid Table 1 Light Accent 3" w:uiPriority="46"/>
+    <w:lsdException w:name="Grid Table 2 Accent 3" w:uiPriority="47"/>
+    <w:lsdException w:name="Grid Table 3 Accent 3" w:uiPriority="48"/>
+    <w:lsdException w:name="Grid Table 4 Accent 3" w:uiPriority="49"/>
+    <w:lsdException w:name="Grid Table 5 Dark Accent 3" w:uiPriority="50"/>
+    <w:lsdException w:name="Grid Table 6 Colorful Accent 3" w:uiPriority="51"/>
+    <w:lsdException w:name="Grid Table 7 Colorful Accent 3" w:uiPriority="52"/>
+    <w:lsdException w:name="Grid Table 1 Light Accent 4" w:uiPriority="46"/>
+    <w:lsdException w:name="Grid Table 2 Accent 4" w:uiPriority="47"/>
+    <w:lsdException w:name="Grid Table 3 Accent 4" w:uiPriority="48"/>
+    <w:lsdException w:name="Grid Table 4 Accent 4" w:uiPriority="49"/>
+    <w:lsdException w:name="Grid Table 5 Dark Accent 4" w:uiPriority="50"/>
+    <w:lsdException w:name="Grid Table 6 Colorful Accent 4" w:uiPriority="51"/>
+    <w:lsdException w:name="Grid Table 7 Colorful Accent 4" w:uiPriority="52"/>
+    <w:lsdException w:name="Grid Table 1 Light Accent 5" w:uiPriority="46"/>
+    <w:lsdException w:name="Grid Table 2 Accent 5" w:uiPriority="47"/>
+    <w:lsdException w:name="Grid Table 3 Accent 5" w:uiPriority="48"/>
+    <w:lsdException w:name="Grid Table 4 Accent 5" w:uiPriority="49"/>
+    <w:lsdException w:name="Grid Table 5 Dark Accent 5" w:uiPriority="50"/>
+    <w:lsdException w:name="Grid Table 6 Colorful Accent 5" w:uiPriority="51"/>
+    <w:lsdException w:name="Grid Table 7 Colorful Accent 5" w:uiPriority="52"/>
+    <w:lsdException w:name="Grid Table 1 Light Accent 6" w:uiPriority="46"/>
+    <w:lsdException w:name="Grid Table 2 Accent 6" w:uiPriority="47"/>
+    <w:lsdException w:name="Grid Table 3 Accent 6" w:uiPriority="48"/>
+    <w:lsdException w:name="Grid Table 4 Accent 6" w:uiPriority="49"/>
+    <w:lsdException w:name="Grid Table 5 Dark Accent 6" w:uiPriority="50"/>
+    <w:lsdException w:name="Grid Table 6 Colorful Accent 6" w:uiPriority="51"/>
+    <w:lsdException w:name="Grid Table 7 Colorful Accent 6" w:uiPriority="52"/>
+    <w:lsdException w:name="List Table 1 Light" w:uiPriority="46"/>
+    <w:lsdException w:name="List Table 2" w:uiPriority="47"/>
+    <w:lsdException w:name="List Table 3" w:uiPriority="48"/>
+    <w:lsdException w:name="List Table 4" w:uiPriority="49"/>
+    <w:lsdException w:name="List Table 5 Dark" w:uiPriority="50"/>
+    <w:lsdException w:name="List Table 6 Colorful" w:uiPriority="51"/>
+    <w:lsdException w:name="List Table 7 Colorful" w:uiPriority="52"/>
+    <w:lsdException w:name="List Table 1 Light Accent 1" w:uiPriority="46"/>
+    <w:lsdException w:name="List Table 2 Accent 1" w:uiPriority="47"/>
+    <w:lsdException w:name="List Table 3 Accent 1" w:uiPriority="48"/>
+    <w:lsdException w:name="List Table 4 Accent 1" w:uiPriority="49"/>
+    <w:lsdException w:name="List Table 5 Dark Accent 1" w:uiPriority="50"/>
+    <w:lsdException w:name="List Table 6 Colorful Accent 1" w:uiPriority="51"/>
+    <w:lsdException w:name="List Table 7 Colorful Accent 1" w:uiPriority="52"/>
+    <w:lsdException w:name="List Table 1 Light Accent 2" w:uiPriority="46"/>
+    <w:lsdException w:name="List Table 2 Accent 2" w:uiPriority="47"/>
+    <w:lsdException w:name="List Table 3 Accent 2" w:uiPriority="48"/>
+    <w:lsdException w:name="List Table 4 Accent 2" w:uiPriority="49"/>
+    <w:lsdException w:name="List Table 5 Dark Accent 2" w:uiPriority="50"/>
+    <w:lsdException w:name="List Table 6 Colorful Accent 2" w:uiPriority="51"/>
+    <w:lsdException w:name="List Table 7 Colorful Accent 2" w:uiPriority="52"/>
+    <w:lsdException w:name="List Table 1 Light Accent 3" w:uiPriority="46"/>
+    <w:lsdException w:name="List Table 2 Accent 3" w:uiPriority="47"/>
+    <w:lsdException w:name="List Table 3 Accent 3" w:uiPriority="48"/>
+    <w:lsdException w:name="List Table 4 Accent 3" w:uiPriority="49"/>
+    <w:lsdException w:name="List Table 5 Dark Accent 3" w:uiPriority="50"/>
+    <w:lsdException w:name="List Table 6 Colorful Accent 3" w:uiPriority="51"/>
+    <w:lsdException w:name="List Table 7 Colorful Accent 3" w:uiPriority="52"/>
+    <w:lsdException w:name="List Table 1 Light Accent 4" w:uiPriority="46"/>
+    <w:lsdException w:name="List Table 2 Accent 4" w:uiPriority="47"/>
+    <w:lsdException w:name="List Table 3 Accent 4" w:uiPriority="48"/>
+    <w:lsdException w:name="List Table 4 Accent 4" w:uiPriority="49"/>
+    <w:lsdException w:name="List Table 5 Dark Accent 4" w:uiPriority="50"/>
+    <w:lsdException w:name="List Table 6 Colorful Accent 4" w:uiPriority="51"/>
+    <w:lsdException w:name="List Table 7 Colorful Accent 4" w:uiPriority="52"/>
+    <w:lsdException w:name="List Table 1 Light Accent 5" w:uiPriority="46"/>
+    <w:lsdException w:name="List Table 2 Accent 5" w:uiPriority="47"/>
+    <w:lsdException w:name="List Table 3 Accent 5" w:uiPriority="48"/>
+    <w:lsdException w:name="List Table 4 Accent 5" w:uiPriority="49"/>
+    <w:lsdException w:name="List Table 5 Dark Accent 5" w:uiPriority="50"/>
+    <w:lsdException w:name="List Table 6 Colorful Accent 5" w:uiPriority="51"/>
+    <w:lsdException w:name="List Table 7 Colorful Accent 5" w:uiPriority="52"/>
+    <w:lsdException w:name="List Table 1 Light Accent 6" w:uiPriority="46"/>
+    <w:lsdException w:name="List Table 2 Accent 6" w:uiPriority="47"/>
+    <w:lsdException w:name="List Table 3 Accent 6" w:uiPriority="48"/>
+    <w:lsdException w:name="List Table 4 Accent 6" w:uiPriority="49"/>
+    <w:lsdException w:name="List Table 5 Dark Accent 6" w:uiPriority="50"/>
+    <w:lsdException w:name="List Table 6 Colorful Accent 6" w:uiPriority="51"/>
+    <w:lsdException w:name="List Table 7 Colorful Accent 6" w:uiPriority="52"/>
   </w:latentStyles>
   <w:style w:type="paragraph" w:default="1" w:styleId="Normal">
     <w:name w:val="Normal"/>
@@ -2164,214 +2416,26 @@
       </w:tblBorders>
     </w:tblPr>
   </w:style>
-</w:styles>
-</file>
-
-<file path=word/stylesWithEffects.xml><?xml version="1.0" encoding="utf-8"?>
-<w:styles xmlns:wpc="http://schemas.microsoft.com/office/word/2010/wordprocessingCanvas" xmlns:mc="http://schemas.openxmlformats.org/markup-compatibility/2006" xmlns:o="urn:schemas-microsoft-com:office:office" xmlns:r="http://schemas.openxmlformats.org/officeDocument/2006/relationships" xmlns:m="http://schemas.openxmlformats.org/officeDocument/2006/math" xmlns:v="urn:schemas-microsoft-com:vml" xmlns:wp14="http://schemas.microsoft.com/office/word/2010/wordprocessingDrawing" xmlns:wp="http://schemas.openxmlformats.org/drawingml/2006/wordprocessingDrawing" xmlns:w10="urn:schemas-microsoft-com:office:word" xmlns:w="http://schemas.openxmlformats.org/wordprocessingml/2006/main" xmlns:w14="http://schemas.microsoft.com/office/word/2010/wordml" xmlns:wpg="http://schemas.microsoft.com/office/word/2010/wordprocessingGroup" xmlns:wpi="http://schemas.microsoft.com/office/word/2010/wordprocessingInk" xmlns:wne="http://schemas.microsoft.com/office/word/2006/wordml" xmlns:wps="http://schemas.microsoft.com/office/word/2010/wordprocessingShape" mc:Ignorable="w14 wp14">
-  <w:docDefaults>
-    <w:rPrDefault>
-      <w:rPr>
-        <w:rFonts w:asciiTheme="minorHAnsi" w:eastAsiaTheme="minorHAnsi" w:hAnsiTheme="minorHAnsi" w:cstheme="minorBidi"/>
-        <w:sz w:val="22"/>
-        <w:szCs w:val="22"/>
-        <w:lang w:val="en-US" w:eastAsia="en-US" w:bidi="ar-SA"/>
-      </w:rPr>
-    </w:rPrDefault>
-    <w:pPrDefault>
-      <w:pPr>
-        <w:spacing w:after="200" w:line="276" w:lineRule="auto"/>
-      </w:pPr>
-    </w:pPrDefault>
-  </w:docDefaults>
-  <w:latentStyles w:defLockedState="0" w:defUIPriority="99" w:defSemiHidden="1" w:defUnhideWhenUsed="1" w:defQFormat="0" w:count="267">
-    <w:lsdException w:name="Normal" w:semiHidden="0" w:uiPriority="0" w:unhideWhenUsed="0" w:qFormat="1"/>
-    <w:lsdException w:name="heading 1" w:semiHidden="0" w:uiPriority="9" w:unhideWhenUsed="0" w:qFormat="1"/>
-    <w:lsdException w:name="heading 2" w:uiPriority="9" w:qFormat="1"/>
-    <w:lsdException w:name="heading 3" w:uiPriority="9" w:qFormat="1"/>
-    <w:lsdException w:name="heading 4" w:uiPriority="9" w:qFormat="1"/>
-    <w:lsdException w:name="heading 5" w:uiPriority="9" w:qFormat="1"/>
-    <w:lsdException w:name="heading 6" w:uiPriority="9" w:qFormat="1"/>
-    <w:lsdException w:name="heading 7" w:uiPriority="9" w:qFormat="1"/>
-    <w:lsdException w:name="heading 8" w:uiPriority="9" w:qFormat="1"/>
-    <w:lsdException w:name="heading 9" w:uiPriority="9" w:qFormat="1"/>
-    <w:lsdException w:name="toc 1" w:uiPriority="39"/>
-    <w:lsdException w:name="toc 2" w:uiPriority="39"/>
-    <w:lsdException w:name="toc 3" w:uiPriority="39"/>
-    <w:lsdException w:name="toc 4" w:uiPriority="39"/>
-    <w:lsdException w:name="toc 5" w:uiPriority="39"/>
-    <w:lsdException w:name="toc 6" w:uiPriority="39"/>
-    <w:lsdException w:name="toc 7" w:uiPriority="39"/>
-    <w:lsdException w:name="toc 8" w:uiPriority="39"/>
-    <w:lsdException w:name="toc 9" w:uiPriority="39"/>
-    <w:lsdException w:name="caption" w:uiPriority="35" w:qFormat="1"/>
-    <w:lsdException w:name="Title" w:semiHidden="0" w:uiPriority="10" w:unhideWhenUsed="0" w:qFormat="1"/>
-    <w:lsdException w:name="Default Paragraph Font" w:uiPriority="1"/>
-    <w:lsdException w:name="Subtitle" w:semiHidden="0" w:uiPriority="11" w:unhideWhenUsed="0" w:qFormat="1"/>
-    <w:lsdException w:name="Strong" w:semiHidden="0" w:uiPriority="22" w:unhideWhenUsed="0" w:qFormat="1"/>
-    <w:lsdException w:name="Emphasis" w:semiHidden="0" w:uiPriority="20" w:unhideWhenUsed="0" w:qFormat="1"/>
-    <w:lsdException w:name="Table Grid" w:semiHidden="0" w:uiPriority="59" w:unhideWhenUsed="0"/>
-    <w:lsdException w:name="Placeholder Text" w:unhideWhenUsed="0"/>
-    <w:lsdException w:name="No Spacing" w:semiHidden="0" w:uiPriority="1" w:unhideWhenUsed="0" w:qFormat="1"/>
-    <w:lsdException w:name="Light Shading" w:semiHidden="0" w:uiPriority="60" w:unhideWhenUsed="0"/>
-    <w:lsdException w:name="Light List" w:semiHidden="0" w:uiPriority="61" w:unhideWhenUsed="0"/>
-    <w:lsdException w:name="Light Grid" w:semiHidden="0" w:uiPriority="62" w:unhideWhenUsed="0"/>
-    <w:lsdException w:name="Medium Shading 1" w:semiHidden="0" w:uiPriority="63" w:unhideWhenUsed="0"/>
-    <w:lsdException w:name="Medium Shading 2" w:semiHidden="0" w:uiPriority="64" w:unhideWhenUsed="0"/>
-    <w:lsdException w:name="Medium List 1" w:semiHidden="0" w:uiPriority="65" w:unhideWhenUsed="0"/>
-    <w:lsdException w:name="Medium List 2" w:semiHidden="0" w:uiPriority="66" w:unhideWhenUsed="0"/>
-    <w:lsdException w:name="Medium Grid 1" w:semiHidden="0" w:uiPriority="67" w:unhideWhenUsed="0"/>
-    <w:lsdException w:name="Medium Grid 2" w:semiHidden="0" w:uiPriority="68" w:unhideWhenUsed="0"/>
-    <w:lsdException w:name="Medium Grid 3" w:semiHidden="0" w:uiPriority="69" w:unhideWhenUsed="0"/>
-    <w:lsdException w:name="Dark List" w:semiHidden="0" w:uiPriority="70" w:unhideWhenUsed="0"/>
-    <w:lsdException w:name="Colorful Shading" w:semiHidden="0" w:uiPriority="71" w:unhideWhenUsed="0"/>
-    <w:lsdException w:name="Colorful List" w:semiHidden="0" w:uiPriority="72" w:unhideWhenUsed="0"/>
-    <w:lsdException w:name="Colorful Grid" w:semiHidden="0" w:uiPriority="73" w:unhideWhenUsed="0"/>
-    <w:lsdException w:name="Light Shading Accent 1" w:semiHidden="0" w:uiPriority="60" w:unhideWhenUsed="0"/>
-    <w:lsdException w:name="Light List Accent 1" w:semiHidden="0" w:uiPriority="61" w:unhideWhenUsed="0"/>
-    <w:lsdException w:name="Light Grid Accent 1" w:semiHidden="0" w:uiPriority="62" w:unhideWhenUsed="0"/>
-    <w:lsdException w:name="Medium Shading 1 Accent 1" w:semiHidden="0" w:uiPriority="63" w:unhideWhenUsed="0"/>
-    <w:lsdException w:name="Medium Shading 2 Accent 1" w:semiHidden="0" w:uiPriority="64" w:unhideWhenUsed="0"/>
-    <w:lsdException w:name="Medium List 1 Accent 1" w:semiHidden="0" w:uiPriority="65" w:unhideWhenUsed="0"/>
-    <w:lsdException w:name="Revision" w:unhideWhenUsed="0"/>
-    <w:lsdException w:name="List Paragraph" w:semiHidden="0" w:uiPriority="34" w:unhideWhenUsed="0" w:qFormat="1"/>
-    <w:lsdException w:name="Quote" w:semiHidden="0" w:uiPriority="29" w:unhideWhenUsed="0" w:qFormat="1"/>
-    <w:lsdException w:name="Intense Quote" w:semiHidden="0" w:uiPriority="30" w:unhideWhenUsed="0" w:qFormat="1"/>
-    <w:lsdException w:name="Medium List 2 Accent 1" w:semiHidden="0" w:uiPriority="66" w:unhideWhenUsed="0"/>
-    <w:lsdException w:name="Medium Grid 1 Accent 1" w:semiHidden="0" w:uiPriority="67" w:unhideWhenUsed="0"/>
-    <w:lsdException w:name="Medium Grid 2 Accent 1" w:semiHidden="0" w:uiPriority="68" w:unhideWhenUsed="0"/>
-    <w:lsdException w:name="Medium Grid 3 Accent 1" w:semiHidden="0" w:uiPriority="69" w:unhideWhenUsed="0"/>
-    <w:lsdException w:name="Dark List Accent 1" w:semiHidden="0" w:uiPriority="70" w:unhideWhenUsed="0"/>
-    <w:lsdException w:name="Colorful Shading Accent 1" w:semiHidden="0" w:uiPriority="71" w:unhideWhenUsed="0"/>
-    <w:lsdException w:name="Colorful List Accent 1" w:semiHidden="0" w:uiPriority="72" w:unhideWhenUsed="0"/>
-    <w:lsdException w:name="Colorful Grid Accent 1" w:semiHidden="0" w:uiPriority="73" w:unhideWhenUsed="0"/>
-    <w:lsdException w:name="Light Shading Accent 2" w:semiHidden="0" w:uiPriority="60" w:unhideWhenUsed="0"/>
-    <w:lsdException w:name="Light List Accent 2" w:semiHidden="0" w:uiPriority="61" w:unhideWhenUsed="0"/>
-    <w:lsdException w:name="Light Grid Accent 2" w:semiHidden="0" w:uiPriority="62" w:unhideWhenUsed="0"/>
-    <w:lsdException w:name="Medium Shading 1 Accent 2" w:semiHidden="0" w:uiPriority="63" w:unhideWhenUsed="0"/>
-    <w:lsdException w:name="Medium Shading 2 Accent 2" w:semiHidden="0" w:uiPriority="64" w:unhideWhenUsed="0"/>
-    <w:lsdException w:name="Medium List 1 Accent 2" w:semiHidden="0" w:uiPriority="65" w:unhideWhenUsed="0"/>
-    <w:lsdException w:name="Medium List 2 Accent 2" w:semiHidden="0" w:uiPriority="66" w:unhideWhenUsed="0"/>
-    <w:lsdException w:name="Medium Grid 1 Accent 2" w:semiHidden="0" w:uiPriority="67" w:unhideWhenUsed="0"/>
-    <w:lsdException w:name="Medium Grid 2 Accent 2" w:semiHidden="0" w:uiPriority="68" w:unhideWhenUsed="0"/>
-    <w:lsdException w:name="Medium Grid 3 Accent 2" w:semiHidden="0" w:uiPriority="69" w:unhideWhenUsed="0"/>
-    <w:lsdException w:name="Dark List Accent 2" w:semiHidden="0" w:uiPriority="70" w:unhideWhenUsed="0"/>
-    <w:lsdException w:name="Colorful Shading Accent 2" w:semiHidden="0" w:uiPriority="71" w:unhideWhenUsed="0"/>
-    <w:lsdException w:name="Colorful List Accent 2" w:semiHidden="0" w:uiPriority="72" w:unhideWhenUsed="0"/>
-    <w:lsdException w:name="Colorful Grid Accent 2" w:semiHidden="0" w:uiPriority="73" w:unhideWhenUsed="0"/>
-    <w:lsdException w:name="Light Shading Accent 3" w:semiHidden="0" w:uiPriority="60" w:unhideWhenUsed="0"/>
-    <w:lsdException w:name="Light List Accent 3" w:semiHidden="0" w:uiPriority="61" w:unhideWhenUsed="0"/>
-    <w:lsdException w:name="Light Grid Accent 3" w:semiHidden="0" w:uiPriority="62" w:unhideWhenUsed="0"/>
-    <w:lsdException w:name="Medium Shading 1 Accent 3" w:semiHidden="0" w:uiPriority="63" w:unhideWhenUsed="0"/>
-    <w:lsdException w:name="Medium Shading 2 Accent 3" w:semiHidden="0" w:uiPriority="64" w:unhideWhenUsed="0"/>
-    <w:lsdException w:name="Medium List 1 Accent 3" w:semiHidden="0" w:uiPriority="65" w:unhideWhenUsed="0"/>
-    <w:lsdException w:name="Medium List 2 Accent 3" w:semiHidden="0" w:uiPriority="66" w:unhideWhenUsed="0"/>
-    <w:lsdException w:name="Medium Grid 1 Accent 3" w:semiHidden="0" w:uiPriority="67" w:unhideWhenUsed="0"/>
-    <w:lsdException w:name="Medium Grid 2 Accent 3" w:semiHidden="0" w:uiPriority="68" w:unhideWhenUsed="0"/>
-    <w:lsdException w:name="Medium Grid 3 Accent 3" w:semiHidden="0" w:uiPriority="69" w:unhideWhenUsed="0"/>
-    <w:lsdException w:name="Dark List Accent 3" w:semiHidden="0" w:uiPriority="70" w:unhideWhenUsed="0"/>
-    <w:lsdException w:name="Colorful Shading Accent 3" w:semiHidden="0" w:uiPriority="71" w:unhideWhenUsed="0"/>
-    <w:lsdException w:name="Colorful List Accent 3" w:semiHidden="0" w:uiPriority="72" w:unhideWhenUsed="0"/>
-    <w:lsdException w:name="Colorful Grid Accent 3" w:semiHidden="0" w:uiPriority="73" w:unhideWhenUsed="0"/>
-    <w:lsdException w:name="Light Shading Accent 4" w:semiHidden="0" w:uiPriority="60" w:unhideWhenUsed="0"/>
-    <w:lsdException w:name="Light List Accent 4" w:semiHidden="0" w:uiPriority="61" w:unhideWhenUsed="0"/>
-    <w:lsdException w:name="Light Grid Accent 4" w:semiHidden="0" w:uiPriority="62" w:unhideWhenUsed="0"/>
-    <w:lsdException w:name="Medium Shading 1 Accent 4" w:semiHidden="0" w:uiPriority="63" w:unhideWhenUsed="0"/>
-    <w:lsdException w:name="Medium Shading 2 Accent 4" w:semiHidden="0" w:uiPriority="64" w:unhideWhenUsed="0"/>
-    <w:lsdException w:name="Medium List 1 Accent 4" w:semiHidden="0" w:uiPriority="65" w:unhideWhenUsed="0"/>
-    <w:lsdException w:name="Medium List 2 Accent 4" w:semiHidden="0" w:uiPriority="66" w:unhideWhenUsed="0"/>
-    <w:lsdException w:name="Medium Grid 1 Accent 4" w:semiHidden="0" w:uiPriority="67" w:unhideWhenUsed="0"/>
-    <w:lsdException w:name="Medium Grid 2 Accent 4" w:semiHidden="0" w:uiPriority="68" w:unhideWhenUsed="0"/>
-    <w:lsdException w:name="Medium Grid 3 Accent 4" w:semiHidden="0" w:uiPriority="69" w:unhideWhenUsed="0"/>
-    <w:lsdException w:name="Dark List Accent 4" w:semiHidden="0" w:uiPriority="70" w:unhideWhenUsed="0"/>
-    <w:lsdException w:name="Colorful Shading Accent 4" w:semiHidden="0" w:uiPriority="71" w:unhideWhenUsed="0"/>
-    <w:lsdException w:name="Colorful List Accent 4" w:semiHidden="0" w:uiPriority="72" w:unhideWhenUsed="0"/>
-    <w:lsdException w:name="Colorful Grid Accent 4" w:semiHidden="0" w:uiPriority="73" w:unhideWhenUsed="0"/>
-    <w:lsdException w:name="Light Shading Accent 5" w:semiHidden="0" w:uiPriority="60" w:unhideWhenUsed="0"/>
-    <w:lsdException w:name="Light List Accent 5" w:semiHidden="0" w:uiPriority="61" w:unhideWhenUsed="0"/>
-    <w:lsdException w:name="Light Grid Accent 5" w:semiHidden="0" w:uiPriority="62" w:unhideWhenUsed="0"/>
-    <w:lsdException w:name="Medium Shading 1 Accent 5" w:semiHidden="0" w:uiPriority="63" w:unhideWhenUsed="0"/>
-    <w:lsdException w:name="Medium Shading 2 Accent 5" w:semiHidden="0" w:uiPriority="64" w:unhideWhenUsed="0"/>
-    <w:lsdException w:name="Medium List 1 Accent 5" w:semiHidden="0" w:uiPriority="65" w:unhideWhenUsed="0"/>
-    <w:lsdException w:name="Medium List 2 Accent 5" w:semiHidden="0" w:uiPriority="66" w:unhideWhenUsed="0"/>
-    <w:lsdException w:name="Medium Grid 1 Accent 5" w:semiHidden="0" w:uiPriority="67" w:unhideWhenUsed="0"/>
-    <w:lsdException w:name="Medium Grid 2 Accent 5" w:semiHidden="0" w:uiPriority="68" w:unhideWhenUsed="0"/>
-    <w:lsdException w:name="Medium Grid 3 Accent 5" w:semiHidden="0" w:uiPriority="69" w:unhideWhenUsed="0"/>
-    <w:lsdException w:name="Dark List Accent 5" w:semiHidden="0" w:uiPriority="70" w:unhideWhenUsed="0"/>
-    <w:lsdException w:name="Colorful Shading Accent 5" w:semiHidden="0" w:uiPriority="71" w:unhideWhenUsed="0"/>
-    <w:lsdException w:name="Colorful List Accent 5" w:semiHidden="0" w:uiPriority="72" w:unhideWhenUsed="0"/>
-    <w:lsdException w:name="Colorful Grid Accent 5" w:semiHidden="0" w:uiPriority="73" w:unhideWhenUsed="0"/>
-    <w:lsdException w:name="Light Shading Accent 6" w:semiHidden="0" w:uiPriority="60" w:unhideWhenUsed="0"/>
-    <w:lsdException w:name="Light List Accent 6" w:semiHidden="0" w:uiPriority="61" w:unhideWhenUsed="0"/>
-    <w:lsdException w:name="Light Grid Accent 6" w:semiHidden="0" w:uiPriority="62" w:unhideWhenUsed="0"/>
-    <w:lsdException w:name="Medium Shading 1 Accent 6" w:semiHidden="0" w:uiPriority="63" w:unhideWhenUsed="0"/>
-    <w:lsdException w:name="Medium Shading 2 Accent 6" w:semiHidden="0" w:uiPriority="64" w:unhideWhenUsed="0"/>
-    <w:lsdException w:name="Medium List 1 Accent 6" w:semiHidden="0" w:uiPriority="65" w:unhideWhenUsed="0"/>
-    <w:lsdException w:name="Medium List 2 Accent 6" w:semiHidden="0" w:uiPriority="66" w:unhideWhenUsed="0"/>
-    <w:lsdException w:name="Medium Grid 1 Accent 6" w:semiHidden="0" w:uiPriority="67" w:unhideWhenUsed="0"/>
-    <w:lsdException w:name="Medium Grid 2 Accent 6" w:semiHidden="0" w:uiPriority="68" w:unhideWhenUsed="0"/>
-    <w:lsdException w:name="Medium Grid 3 Accent 6" w:semiHidden="0" w:uiPriority="69" w:unhideWhenUsed="0"/>
-    <w:lsdException w:name="Dark List Accent 6" w:semiHidden="0" w:uiPriority="70" w:unhideWhenUsed="0"/>
-    <w:lsdException w:name="Colorful Shading Accent 6" w:semiHidden="0" w:uiPriority="71" w:unhideWhenUsed="0"/>
-    <w:lsdException w:name="Colorful List Accent 6" w:semiHidden="0" w:uiPriority="72" w:unhideWhenUsed="0"/>
-    <w:lsdException w:name="Colorful Grid Accent 6" w:semiHidden="0" w:uiPriority="73" w:unhideWhenUsed="0"/>
-    <w:lsdException w:name="Subtle Emphasis" w:semiHidden="0" w:uiPriority="19" w:unhideWhenUsed="0" w:qFormat="1"/>
-    <w:lsdException w:name="Intense Emphasis" w:semiHidden="0" w:uiPriority="21" w:unhideWhenUsed="0" w:qFormat="1"/>
-    <w:lsdException w:name="Subtle Reference" w:semiHidden="0" w:uiPriority="31" w:unhideWhenUsed="0" w:qFormat="1"/>
-    <w:lsdException w:name="Intense Reference" w:semiHidden="0" w:uiPriority="32" w:unhideWhenUsed="0" w:qFormat="1"/>
-    <w:lsdException w:name="Book Title" w:semiHidden="0" w:uiPriority="33" w:unhideWhenUsed="0" w:qFormat="1"/>
-    <w:lsdException w:name="Bibliography" w:uiPriority="37"/>
-    <w:lsdException w:name="TOC Heading" w:uiPriority="39" w:qFormat="1"/>
-  </w:latentStyles>
-  <w:style w:type="paragraph" w:default="1" w:styleId="Normal">
-    <w:name w:val="Normal"/>
-    <w:qFormat/>
-  </w:style>
-  <w:style w:type="character" w:default="1" w:styleId="DefaultParagraphFont">
-    <w:name w:val="Default Paragraph Font"/>
-    <w:uiPriority w:val="1"/>
-    <w:semiHidden/>
-    <w:unhideWhenUsed/>
-  </w:style>
-  <w:style w:type="table" w:default="1" w:styleId="TableNormal">
-    <w:name w:val="Normal Table"/>
+  <w:style w:type="paragraph" w:styleId="NormalWeb">
+    <w:name w:val="Normal (Web)"/>
+    <w:basedOn w:val="Normal"/>
     <w:uiPriority w:val="99"/>
     <w:semiHidden/>
     <w:unhideWhenUsed/>
-    <w:tblPr>
-      <w:tblInd w:w="0" w:type="dxa"/>
-      <w:tblCellMar>
-        <w:top w:w="0" w:type="dxa"/>
-        <w:left w:w="108" w:type="dxa"/>
-        <w:bottom w:w="0" w:type="dxa"/>
-        <w:right w:w="108" w:type="dxa"/>
-      </w:tblCellMar>
-    </w:tblPr>
+    <w:rsid w:val="00997316"/>
+    <w:pPr>
+      <w:spacing w:before="100" w:beforeAutospacing="1" w:after="100" w:afterAutospacing="1" w:line="240" w:lineRule="auto"/>
+    </w:pPr>
+    <w:rPr>
+      <w:rFonts w:ascii="Times New Roman" w:eastAsia="Times New Roman" w:hAnsi="Times New Roman" w:cs="Times New Roman"/>
+      <w:sz w:val="24"/>
+      <w:szCs w:val="24"/>
+    </w:rPr>
   </w:style>
-  <w:style w:type="numbering" w:default="1" w:styleId="NoList">
-    <w:name w:val="No List"/>
-    <w:uiPriority w:val="99"/>
-    <w:semiHidden/>
-    <w:unhideWhenUsed/>
-  </w:style>
-  <w:style w:type="table" w:styleId="TableGrid">
-    <w:name w:val="Table Grid"/>
-    <w:basedOn w:val="TableNormal"/>
-    <w:uiPriority w:val="59"/>
-    <w:rsid w:val="00173C00"/>
-    <w:pPr>
-      <w:spacing w:after="0" w:line="240" w:lineRule="auto"/>
-    </w:pPr>
-    <w:tblPr>
-      <w:tblBorders>
-        <w:top w:val="single" w:sz="4" w:space="0" w:color="auto"/>
-        <w:left w:val="single" w:sz="4" w:space="0" w:color="auto"/>
-        <w:bottom w:val="single" w:sz="4" w:space="0" w:color="auto"/>
-        <w:right w:val="single" w:sz="4" w:space="0" w:color="auto"/>
-        <w:insideH w:val="single" w:sz="4" w:space="0" w:color="auto"/>
-        <w:insideV w:val="single" w:sz="4" w:space="0" w:color="auto"/>
-      </w:tblBorders>
-    </w:tblPr>
+  <w:style w:type="character" w:customStyle="1" w:styleId="apple-tab-span">
+    <w:name w:val="apple-tab-span"/>
+    <w:basedOn w:val="DefaultParagraphFont"/>
+    <w:rsid w:val="00997316"/>
   </w:style>
 </w:styles>
 </file>

</xml_diff>